<commit_message>
Überarbeitung Sprint User Storys
</commit_message>
<xml_diff>
--- a/doc/Fowler2_agile_GruppeA.docx
+++ b/doc/Fowler2_agile_GruppeA.docx
@@ -127,8 +127,6 @@
       <w:pPr>
         <w:pStyle w:val="berschrift1"/>
       </w:pPr>
-      <w:bookmarkStart w:id="3" w:name="_GoBack"/>
-      <w:bookmarkEnd w:id="3"/>
     </w:p>
     <w:p>
       <w:pPr>
@@ -145,7 +143,7 @@
       <w:pPr>
         <w:pStyle w:val="berschrift1"/>
       </w:pPr>
-      <w:bookmarkStart w:id="4" w:name="_Toc64108250"/>
+      <w:bookmarkStart w:id="3" w:name="_Toc64108250"/>
       <w:r>
         <w:t>D</w:t>
       </w:r>
@@ -155,7 +153,7 @@
       <w:r>
         <w:t>okumentenversionen</w:t>
       </w:r>
-      <w:bookmarkEnd w:id="4"/>
+      <w:bookmarkEnd w:id="3"/>
     </w:p>
     <w:tbl>
       <w:tblPr>
@@ -532,6 +530,12 @@
                 <w:rFonts w:ascii="Arial" w:hAnsi="Arial" w:cs="Arial"/>
               </w:rPr>
             </w:pPr>
+            <w:r>
+              <w:rPr>
+                <w:rFonts w:ascii="Arial" w:hAnsi="Arial" w:cs="Arial"/>
+              </w:rPr>
+              <w:t>0.3</w:t>
+            </w:r>
           </w:p>
         </w:tc>
         <w:tc>
@@ -550,6 +554,12 @@
                 <w:rFonts w:ascii="Arial" w:hAnsi="Arial" w:cs="Arial"/>
               </w:rPr>
             </w:pPr>
+            <w:r>
+              <w:rPr>
+                <w:rFonts w:ascii="Arial" w:hAnsi="Arial" w:cs="Arial"/>
+              </w:rPr>
+              <w:t>13.03.2021</w:t>
+            </w:r>
           </w:p>
         </w:tc>
         <w:tc>
@@ -568,6 +578,12 @@
                 <w:rFonts w:ascii="Arial" w:hAnsi="Arial" w:cs="Arial"/>
               </w:rPr>
             </w:pPr>
+            <w:r>
+              <w:rPr>
+                <w:rFonts w:ascii="Arial" w:hAnsi="Arial" w:cs="Arial"/>
+              </w:rPr>
+              <w:t>Max-Arthur Klink</w:t>
+            </w:r>
           </w:p>
         </w:tc>
         <w:tc>
@@ -586,6 +602,12 @@
                 <w:rFonts w:ascii="Arial" w:hAnsi="Arial" w:cs="Arial"/>
               </w:rPr>
             </w:pPr>
+            <w:r>
+              <w:rPr>
+                <w:rFonts w:ascii="Arial" w:hAnsi="Arial" w:cs="Arial"/>
+              </w:rPr>
+              <w:t>Bearbeitung der Userstorys 5-7</w:t>
+            </w:r>
           </w:p>
         </w:tc>
       </w:tr>
@@ -1514,12 +1536,12 @@
       <w:pPr>
         <w:pStyle w:val="berschrift1"/>
       </w:pPr>
-      <w:bookmarkStart w:id="5" w:name="_Toc64108251"/>
+      <w:bookmarkStart w:id="4" w:name="_Toc64108251"/>
       <w:r>
         <w:lastRenderedPageBreak/>
         <w:t>Einleitung</w:t>
       </w:r>
-      <w:bookmarkEnd w:id="5"/>
+      <w:bookmarkEnd w:id="4"/>
     </w:p>
     <w:p>
       <w:pPr>
@@ -1543,54 +1565,54 @@
       <w:pPr>
         <w:pStyle w:val="berschrift3"/>
       </w:pPr>
-      <w:bookmarkStart w:id="6" w:name="_Toc64108252"/>
+      <w:bookmarkStart w:id="5" w:name="_Toc64108252"/>
       <w:r>
         <w:t>Allgemeines</w:t>
       </w:r>
+      <w:bookmarkEnd w:id="5"/>
+    </w:p>
+    <w:p>
+      <w:r>
+        <w:t xml:space="preserve">In diesem Dokument werden Anforderungen für eine agile Umsetzung des </w:t>
+      </w:r>
+      <w:proofErr w:type="spellStart"/>
+      <w:r>
+        <w:t>Refactoring</w:t>
+      </w:r>
+      <w:proofErr w:type="spellEnd"/>
+      <w:r>
+        <w:t xml:space="preserve">-Projekts in </w:t>
+      </w:r>
+      <w:proofErr w:type="spellStart"/>
+      <w:r>
+        <w:t>Epics</w:t>
+      </w:r>
+      <w:proofErr w:type="spellEnd"/>
+      <w:r>
+        <w:t xml:space="preserve"> und User-Stories mit SCRUM vorgegeben.</w:t>
+      </w:r>
+    </w:p>
+    <w:p>
+      <w:pPr>
+        <w:pStyle w:val="berschrift1"/>
+      </w:pPr>
+      <w:bookmarkStart w:id="6" w:name="_Toc64108253"/>
+      <w:r>
+        <w:t>Epic</w:t>
+      </w:r>
+      <w:r>
+        <w:t xml:space="preserve"> </w:t>
+      </w:r>
+      <w:r>
+        <w:t>1:</w:t>
+      </w:r>
+      <w:r>
+        <w:t xml:space="preserve"> </w:t>
+      </w:r>
+      <w:r>
+        <w:t>Projektplanung mit Meilensteinen und Definition von Artefakten</w:t>
+      </w:r>
       <w:bookmarkEnd w:id="6"/>
-    </w:p>
-    <w:p>
-      <w:r>
-        <w:t xml:space="preserve">In diesem Dokument werden Anforderungen für eine agile Umsetzung des </w:t>
-      </w:r>
-      <w:proofErr w:type="spellStart"/>
-      <w:r>
-        <w:t>Refactoring</w:t>
-      </w:r>
-      <w:proofErr w:type="spellEnd"/>
-      <w:r>
-        <w:t xml:space="preserve">-Projekts in </w:t>
-      </w:r>
-      <w:proofErr w:type="spellStart"/>
-      <w:r>
-        <w:t>Epics</w:t>
-      </w:r>
-      <w:proofErr w:type="spellEnd"/>
-      <w:r>
-        <w:t xml:space="preserve"> und User-Stories mit SCRUM vorgegeben.</w:t>
-      </w:r>
-    </w:p>
-    <w:p>
-      <w:pPr>
-        <w:pStyle w:val="berschrift1"/>
-      </w:pPr>
-      <w:bookmarkStart w:id="7" w:name="_Toc64108253"/>
-      <w:r>
-        <w:t>Epic</w:t>
-      </w:r>
-      <w:r>
-        <w:t xml:space="preserve"> </w:t>
-      </w:r>
-      <w:r>
-        <w:t>1:</w:t>
-      </w:r>
-      <w:r>
-        <w:t xml:space="preserve"> </w:t>
-      </w:r>
-      <w:r>
-        <w:t>Projektplanung mit Meilensteinen und Definition von Artefakten</w:t>
-      </w:r>
-      <w:bookmarkEnd w:id="7"/>
     </w:p>
     <w:p>
       <w:r>
@@ -1958,7 +1980,7 @@
       <w:pPr>
         <w:pStyle w:val="berschrift3"/>
       </w:pPr>
-      <w:bookmarkStart w:id="8" w:name="_Toc64108254"/>
+      <w:bookmarkStart w:id="7" w:name="_Toc64108254"/>
       <w:r>
         <w:lastRenderedPageBreak/>
         <w:t>User-Sto</w:t>
@@ -1969,7 +1991,7 @@
       <w:r>
         <w:t xml:space="preserve"> 1:</w:t>
       </w:r>
-      <w:bookmarkEnd w:id="8"/>
+      <w:bookmarkEnd w:id="7"/>
     </w:p>
     <w:p>
       <w:r>
@@ -2094,7 +2116,7 @@
       <w:pPr>
         <w:pStyle w:val="berschrift1"/>
       </w:pPr>
-      <w:bookmarkStart w:id="9" w:name="_Toc64108255"/>
+      <w:bookmarkStart w:id="8" w:name="_Toc64108255"/>
       <w:r>
         <w:lastRenderedPageBreak/>
         <w:t>Epic</w:t>
@@ -2116,7 +2138,7 @@
       <w:r>
         <w:t xml:space="preserve"> entsprechend der Vorgaben von Martin Fowler</w:t>
       </w:r>
-      <w:bookmarkEnd w:id="9"/>
+      <w:bookmarkEnd w:id="8"/>
     </w:p>
     <w:p>
       <w:r>
@@ -2318,11 +2340,11 @@
       <w:pPr>
         <w:pStyle w:val="berschrift3"/>
       </w:pPr>
-      <w:bookmarkStart w:id="10" w:name="_Toc64108256"/>
+      <w:bookmarkStart w:id="9" w:name="_Toc64108256"/>
       <w:r>
         <w:t>User-Story 2:</w:t>
       </w:r>
-      <w:bookmarkEnd w:id="10"/>
+      <w:bookmarkEnd w:id="9"/>
     </w:p>
     <w:p>
       <w:r>
@@ -2398,11 +2420,11 @@
       <w:pPr>
         <w:pStyle w:val="berschrift3"/>
       </w:pPr>
-      <w:bookmarkStart w:id="11" w:name="_Toc64108257"/>
+      <w:bookmarkStart w:id="10" w:name="_Toc64108257"/>
       <w:r>
         <w:t>User-Story 3:</w:t>
       </w:r>
-      <w:bookmarkEnd w:id="11"/>
+      <w:bookmarkEnd w:id="10"/>
     </w:p>
     <w:p>
       <w:r>
@@ -2469,11 +2491,11 @@
       <w:pPr>
         <w:pStyle w:val="berschrift3"/>
       </w:pPr>
-      <w:bookmarkStart w:id="12" w:name="_Toc64108258"/>
+      <w:bookmarkStart w:id="11" w:name="_Toc64108258"/>
       <w:r>
         <w:t>User-Story 4:</w:t>
       </w:r>
-      <w:bookmarkEnd w:id="12"/>
+      <w:bookmarkEnd w:id="11"/>
     </w:p>
     <w:p>
       <w:r>
@@ -2556,13 +2578,7 @@
       </w:pPr>
       <w:r>
         <w:lastRenderedPageBreak/>
-        <w:t xml:space="preserve">User-Story </w:t>
-      </w:r>
-      <w:r>
-        <w:t>5</w:t>
-      </w:r>
-      <w:r>
-        <w:t>:</w:t>
+        <w:t>User-Story 5:</w:t>
       </w:r>
     </w:p>
     <w:p>
@@ -2570,24 +2586,13 @@
         <w:t xml:space="preserve">Als „Software Quality Engineer“ möchte ich, dass </w:t>
       </w:r>
       <w:r>
-        <w:t>a</w:t>
-      </w:r>
-      <w:r>
-        <w:t xml:space="preserve">ußer der Plan-Text Aufstellung für die </w:t>
-      </w:r>
-      <w:proofErr w:type="gramStart"/>
-      <w:r>
-        <w:t>Rechnungen  auch</w:t>
-      </w:r>
-      <w:proofErr w:type="gramEnd"/>
-      <w:r>
-        <w:t xml:space="preserve"> die</w:t>
-      </w:r>
-      <w:r>
-        <w:t xml:space="preserve"> HTML-Ausgaben unterstützt w</w:t>
-      </w:r>
-      <w:r>
-        <w:t>ird</w:t>
+        <w:t xml:space="preserve">außer der Plan-Text Aufstellung für die </w:t>
+      </w:r>
+      <w:r>
+        <w:t xml:space="preserve">Rechnungen &amp; Rabatt Option </w:t>
+      </w:r>
+      <w:r>
+        <w:t>auch die HTML-Ausgaben unterstützt wird</w:t>
       </w:r>
       <w:r>
         <w:t>.</w:t>
@@ -2621,7 +2626,13 @@
         <w:t xml:space="preserve"> der Rechnung</w:t>
       </w:r>
       <w:r>
-        <w:t xml:space="preserve"> in HTML Format hinzugefügt</w:t>
+        <w:t xml:space="preserve"> </w:t>
+      </w:r>
+      <w:r>
+        <w:t xml:space="preserve">&amp; Rabatt Option </w:t>
+      </w:r>
+      <w:r>
+        <w:t>in HTML Format hinzugefügt</w:t>
       </w:r>
     </w:p>
     <w:p>
@@ -2633,7 +2644,7 @@
         </w:numPr>
       </w:pPr>
       <w:r>
-        <w:t>Methodenaufruf anpassen</w:t>
+        <w:t>Neuer Test für HTML Tags schreiben</w:t>
       </w:r>
     </w:p>
     <w:p>
@@ -2652,18 +2663,10 @@
     </w:p>
     <w:p>
       <w:r>
-        <w:t xml:space="preserve">Als „Software Quality Engineer“ möchte ich, </w:t>
-      </w:r>
-      <w:proofErr w:type="gramStart"/>
-      <w:r>
-        <w:t xml:space="preserve">dass </w:t>
-      </w:r>
-      <w:r>
-        <w:t xml:space="preserve"> außer</w:t>
-      </w:r>
-      <w:proofErr w:type="gramEnd"/>
-      <w:r>
-        <w:t xml:space="preserve"> der Plan-Text Aufstellung der Rabatt-Option auch die HTML Ausgabe unterstützt wird.</w:t>
+        <w:t xml:space="preserve">Als „Software Quality Engineer“ möchte ich, dass </w:t>
+      </w:r>
+      <w:r>
+        <w:t>die gespielten Stücke um neue Typen erweitert werden können.</w:t>
       </w:r>
     </w:p>
     <w:p>
@@ -2680,21 +2683,7 @@
         </w:numPr>
       </w:pPr>
       <w:r>
-        <w:t xml:space="preserve">Der Klasse </w:t>
-      </w:r>
-      <w:proofErr w:type="spellStart"/>
-      <w:r>
-        <w:t>StatementPrinter</w:t>
-      </w:r>
-      <w:proofErr w:type="spellEnd"/>
-      <w:r>
-        <w:t xml:space="preserve"> wird eine Funktion zur String Ausgabe </w:t>
-      </w:r>
-      <w:r>
-        <w:t xml:space="preserve">der Rabatt-Option </w:t>
-      </w:r>
-      <w:r>
-        <w:t>in HTML Format hinzugefügt</w:t>
+        <w:t>Neue Stücke werden als neue Kind Klassen von Play realisiert</w:t>
       </w:r>
     </w:p>
     <w:p>
@@ -2706,57 +2695,6 @@
         </w:numPr>
       </w:pPr>
       <w:r>
-        <w:t>Methodenaufruf anpassen</w:t>
-      </w:r>
-    </w:p>
-    <w:p>
-      <w:pPr>
-        <w:pStyle w:val="berschrift3"/>
-      </w:pPr>
-      <w:r>
-        <w:t xml:space="preserve">User-Story </w:t>
-      </w:r>
-      <w:r>
-        <w:t>7</w:t>
-      </w:r>
-      <w:r>
-        <w:t>:</w:t>
-      </w:r>
-    </w:p>
-    <w:p>
-      <w:r>
-        <w:t xml:space="preserve">Als „Software Quality Engineer“ möchte ich, dass </w:t>
-      </w:r>
-      <w:r>
-        <w:t>die gespielten Stücke um neue Typen erweitert werden können.</w:t>
-      </w:r>
-    </w:p>
-    <w:p>
-      <w:r>
-        <w:t>Tasks:</w:t>
-      </w:r>
-    </w:p>
-    <w:p>
-      <w:pPr>
-        <w:pStyle w:val="Listenabsatz"/>
-        <w:numPr>
-          <w:ilvl w:val="0"/>
-          <w:numId w:val="1"/>
-        </w:numPr>
-      </w:pPr>
-      <w:r>
-        <w:t>Neue Stücke werden als neue Kind Klassen von Play realisiert</w:t>
-      </w:r>
-    </w:p>
-    <w:p>
-      <w:pPr>
-        <w:pStyle w:val="Listenabsatz"/>
-        <w:numPr>
-          <w:ilvl w:val="0"/>
-          <w:numId w:val="1"/>
-        </w:numPr>
-      </w:pPr>
-      <w:r>
         <w:t>Ggf. Factory Methoden anpassen</w:t>
       </w:r>
     </w:p>
@@ -2767,6 +2705,8 @@
           <w:u w:val="single"/>
         </w:rPr>
       </w:pPr>
+      <w:bookmarkStart w:id="12" w:name="_GoBack"/>
+      <w:bookmarkEnd w:id="12"/>
     </w:p>
     <w:sectPr>
       <w:pgSz w:w="11906" w:h="16838"/>
@@ -3187,6 +3127,7 @@
     <w:lsdException w:name="HTML Sample" w:semiHidden="1" w:unhideWhenUsed="1"/>
     <w:lsdException w:name="HTML Typewriter" w:semiHidden="1" w:unhideWhenUsed="1"/>
     <w:lsdException w:name="HTML Variable" w:semiHidden="1" w:unhideWhenUsed="1"/>
+    <w:lsdException w:name="Normal Table" w:semiHidden="1" w:unhideWhenUsed="1"/>
     <w:lsdException w:name="annotation subject" w:semiHidden="1" w:unhideWhenUsed="1"/>
     <w:lsdException w:name="No List" w:semiHidden="1" w:unhideWhenUsed="1"/>
     <w:lsdException w:name="Outline List 1" w:semiHidden="1" w:unhideWhenUsed="1"/>
@@ -3230,8 +3171,10 @@
     <w:lsdException w:name="Table Elegant" w:semiHidden="1" w:unhideWhenUsed="1"/>
     <w:lsdException w:name="Table Professional" w:semiHidden="1" w:unhideWhenUsed="1"/>
     <w:lsdException w:name="Table Subtle 1" w:semiHidden="1" w:unhideWhenUsed="1"/>
+    <w:lsdException w:name="Table Subtle 2" w:semiHidden="1" w:unhideWhenUsed="1"/>
     <w:lsdException w:name="Table Web 1" w:semiHidden="1" w:unhideWhenUsed="1"/>
     <w:lsdException w:name="Table Web 2" w:semiHidden="1" w:unhideWhenUsed="1"/>
+    <w:lsdException w:name="Table Web 3" w:semiHidden="1" w:unhideWhenUsed="1"/>
     <w:lsdException w:name="Balloon Text" w:semiHidden="1" w:unhideWhenUsed="1"/>
     <w:lsdException w:name="Table Grid" w:uiPriority="39"/>
     <w:lsdException w:name="Table Theme" w:semiHidden="1" w:unhideWhenUsed="1"/>

</xml_diff>

<commit_message>
Neue User Story nach Rücksprache mit Kunde (Sprint Review 3)
</commit_message>
<xml_diff>
--- a/doc/Fowler2_agile_GruppeA.docx
+++ b/doc/Fowler2_agile_GruppeA.docx
@@ -608,8 +608,6 @@
               </w:rPr>
               <w:t>Zusammenführen User Story 5+6</w:t>
             </w:r>
-            <w:bookmarkStart w:id="4" w:name="_GoBack"/>
-            <w:bookmarkEnd w:id="4"/>
           </w:p>
         </w:tc>
       </w:tr>
@@ -633,6 +631,12 @@
                 <w:rFonts w:ascii="Arial" w:hAnsi="Arial" w:cs="Arial"/>
               </w:rPr>
             </w:pPr>
+            <w:r>
+              <w:rPr>
+                <w:rFonts w:ascii="Arial" w:hAnsi="Arial" w:cs="Arial"/>
+              </w:rPr>
+              <w:t>0.4</w:t>
+            </w:r>
           </w:p>
         </w:tc>
         <w:tc>
@@ -651,6 +655,12 @@
                 <w:rFonts w:ascii="Arial" w:hAnsi="Arial" w:cs="Arial"/>
               </w:rPr>
             </w:pPr>
+            <w:r>
+              <w:rPr>
+                <w:rFonts w:ascii="Arial" w:hAnsi="Arial" w:cs="Arial"/>
+              </w:rPr>
+              <w:t>13.03.2021</w:t>
+            </w:r>
           </w:p>
         </w:tc>
         <w:tc>
@@ -669,6 +679,12 @@
                 <w:rFonts w:ascii="Arial" w:hAnsi="Arial" w:cs="Arial"/>
               </w:rPr>
             </w:pPr>
+            <w:r>
+              <w:rPr>
+                <w:rFonts w:ascii="Arial" w:hAnsi="Arial" w:cs="Arial"/>
+              </w:rPr>
+              <w:t>Max-Arthur Klink</w:t>
+            </w:r>
           </w:p>
         </w:tc>
         <w:tc>
@@ -687,6 +703,12 @@
                 <w:rFonts w:ascii="Arial" w:hAnsi="Arial" w:cs="Arial"/>
               </w:rPr>
             </w:pPr>
+            <w:r>
+              <w:rPr>
+                <w:rFonts w:ascii="Arial" w:hAnsi="Arial" w:cs="Arial"/>
+              </w:rPr>
+              <w:t xml:space="preserve">Rücksprache mit Kunde </w:t>
+            </w:r>
           </w:p>
         </w:tc>
       </w:tr>
@@ -1533,6 +1555,8 @@
       <w:r>
         <w:br w:type="page"/>
       </w:r>
+      <w:bookmarkStart w:id="4" w:name="_GoBack"/>
+      <w:bookmarkEnd w:id="4"/>
     </w:p>
     <w:p>
       <w:pPr>
@@ -2698,6 +2722,111 @@
       </w:pPr>
       <w:r>
         <w:t>Ggf. Factory Methoden anpassen</w:t>
+      </w:r>
+    </w:p>
+    <w:p>
+      <w:pPr>
+        <w:pStyle w:val="berschrift3"/>
+      </w:pPr>
+      <w:r>
+        <w:t xml:space="preserve">User-Story </w:t>
+      </w:r>
+      <w:r>
+        <w:t>7</w:t>
+      </w:r>
+      <w:r>
+        <w:t>:</w:t>
+      </w:r>
+    </w:p>
+    <w:p>
+      <w:r>
+        <w:t xml:space="preserve">Als „Software Quality Engineer“ möchte ich, dass </w:t>
+      </w:r>
+      <w:r>
+        <w:t xml:space="preserve">der Wunsch des Kunden, die Klasse </w:t>
+      </w:r>
+      <w:proofErr w:type="spellStart"/>
+      <w:r>
+        <w:t>StatementPrinter</w:t>
+      </w:r>
+      <w:proofErr w:type="spellEnd"/>
+      <w:r>
+        <w:t xml:space="preserve"> nicht mehr zu verändern, berücksichtigt wird. Die Anforderungen der User Story 5 werden durch die Kindklasse </w:t>
+      </w:r>
+      <w:proofErr w:type="spellStart"/>
+      <w:r>
+        <w:t>HTMLStatementPrinter</w:t>
+      </w:r>
+      <w:proofErr w:type="spellEnd"/>
+      <w:r>
+        <w:t xml:space="preserve"> realisiert. Diese Anforderung ging aus dem dritten Sprint Review mit dem Kunden vor.</w:t>
+      </w:r>
+    </w:p>
+    <w:p>
+      <w:r>
+        <w:t>Tasks:</w:t>
+      </w:r>
+    </w:p>
+    <w:p>
+      <w:pPr>
+        <w:pStyle w:val="Listenabsatz"/>
+        <w:numPr>
+          <w:ilvl w:val="0"/>
+          <w:numId w:val="1"/>
+        </w:numPr>
+      </w:pPr>
+      <w:proofErr w:type="spellStart"/>
+      <w:r>
+        <w:t>HTMLStatementPrinter</w:t>
+      </w:r>
+      <w:proofErr w:type="spellEnd"/>
+      <w:r>
+        <w:t xml:space="preserve"> Klasse anlegen</w:t>
+      </w:r>
+    </w:p>
+    <w:p>
+      <w:pPr>
+        <w:pStyle w:val="Listenabsatz"/>
+        <w:numPr>
+          <w:ilvl w:val="0"/>
+          <w:numId w:val="1"/>
+        </w:numPr>
+      </w:pPr>
+      <w:proofErr w:type="spellStart"/>
+      <w:r>
+        <w:t>HTMLPrint</w:t>
+      </w:r>
+      <w:proofErr w:type="spellEnd"/>
+      <w:r>
+        <w:t xml:space="preserve"> Methode aus </w:t>
+      </w:r>
+      <w:proofErr w:type="spellStart"/>
+      <w:r>
+        <w:t>StatementPrinter</w:t>
+      </w:r>
+      <w:proofErr w:type="spellEnd"/>
+      <w:r>
+        <w:t xml:space="preserve"> nach </w:t>
+      </w:r>
+      <w:proofErr w:type="spellStart"/>
+      <w:r>
+        <w:t>HTMLStatementPrinter</w:t>
+      </w:r>
+      <w:proofErr w:type="spellEnd"/>
+      <w:r>
+        <w:t xml:space="preserve"> verschieben</w:t>
+      </w:r>
+    </w:p>
+    <w:p>
+      <w:pPr>
+        <w:pStyle w:val="Listenabsatz"/>
+        <w:numPr>
+          <w:ilvl w:val="0"/>
+          <w:numId w:val="1"/>
+        </w:numPr>
+      </w:pPr>
+      <w:r>
+        <w:t xml:space="preserve"> Tests erneut anpassen.</w:t>
       </w:r>
     </w:p>
     <w:p>

</xml_diff>